<commit_message>
US003: Use Case Narrative
Update trigger.
</commit_message>
<xml_diff>
--- a/narratives/US003.docx
+++ b/narratives/US003.docx
@@ -292,7 +292,10 @@
           </w:tcPr>
           <w:p>
             <w:r>
-              <w:t>The customer is commenting on their experience with an employee.</w:t>
+              <w:t xml:space="preserve">The customer </w:t>
+            </w:r>
+            <w:r>
+              <w:t>is about to end their call with a RM.</w:t>
             </w:r>
           </w:p>
         </w:tc>

</xml_diff>